<commit_message>
Add Aryan to Team Members document
</commit_message>
<xml_diff>
--- a/Documentation/CAVJAC Team Members.docx
+++ b/Documentation/CAVJAC Team Members.docx
@@ -30,7 +30,7 @@
           <w:color w:val="000000" w:themeColor="text1"/>
         </w:rPr>
       </w:pPr>
-      <w:bookmarkStart w:id="0" w:name="_Hlk146435576"/>
+      <w:bookmarkStart w:name="_Hlk146435576" w:id="0"/>
       <w:r>
         <w:rPr>
           <w:color w:val="000000" w:themeColor="text1"/>
@@ -65,7 +65,7 @@
       <w:r>
         <w:t xml:space="preserve"> </w:t>
       </w:r>
-      <w:hyperlink r:id="rId4" w:history="1">
+      <w:hyperlink w:history="1" r:id="rId4">
         <w:r>
           <w:rPr>
             <w:rStyle w:val="Hyperlink"/>
@@ -89,36 +89,48 @@
     <w:p>
       <w:r>
         <w:tab/>
+      </w:r>
+      <w:r>
         <w:t xml:space="preserve">Monday - </w:t>
       </w:r>
     </w:p>
     <w:p>
       <w:r>
         <w:tab/>
+      </w:r>
+      <w:r>
         <w:t xml:space="preserve">Tuesday - </w:t>
       </w:r>
     </w:p>
     <w:p>
       <w:r>
         <w:tab/>
+      </w:r>
+      <w:r>
         <w:t xml:space="preserve">Wednesday - </w:t>
       </w:r>
     </w:p>
     <w:p>
       <w:r>
         <w:tab/>
+      </w:r>
+      <w:r>
         <w:t xml:space="preserve">Thursday - </w:t>
       </w:r>
     </w:p>
     <w:p>
       <w:r>
         <w:tab/>
+      </w:r>
+      <w:r>
         <w:t xml:space="preserve">Friday - </w:t>
       </w:r>
     </w:p>
     <w:p>
       <w:r>
         <w:tab/>
+      </w:r>
+      <w:r>
         <w:t xml:space="preserve">Saturday/Sunday – </w:t>
       </w:r>
     </w:p>
@@ -176,7 +188,7 @@
       <w:r>
         <w:t xml:space="preserve"> </w:t>
       </w:r>
-      <w:hyperlink r:id="rId5" w:history="1">
+      <w:hyperlink w:history="1" r:id="rId5">
         <w:r>
           <w:rPr>
             <w:rStyle w:val="Hyperlink"/>
@@ -200,36 +212,48 @@
     <w:p>
       <w:r>
         <w:tab/>
+      </w:r>
+      <w:r>
         <w:t>Monday - Varies</w:t>
       </w:r>
     </w:p>
     <w:p>
       <w:r>
         <w:tab/>
+      </w:r>
+      <w:r>
         <w:t>Tuesday - Varies</w:t>
       </w:r>
     </w:p>
     <w:p>
       <w:r>
         <w:tab/>
+      </w:r>
+      <w:r>
         <w:t>Wednesday - Varies</w:t>
       </w:r>
     </w:p>
     <w:p>
       <w:r>
         <w:tab/>
+      </w:r>
+      <w:r>
         <w:t>Thursday - Varies</w:t>
       </w:r>
     </w:p>
     <w:p>
       <w:r>
         <w:tab/>
+      </w:r>
+      <w:r>
         <w:t>Friday - Varies</w:t>
       </w:r>
     </w:p>
     <w:p>
       <w:r>
         <w:tab/>
+      </w:r>
+      <w:r>
         <w:t>Saturday/Sunday – Varies</w:t>
       </w:r>
     </w:p>
@@ -274,7 +298,6 @@
         <w:rPr>
           <w:color w:val="000000" w:themeColor="text1"/>
         </w:rPr>
-        <w:lastRenderedPageBreak/>
         <w:t>Vivian Lara</w:t>
       </w:r>
       <w:r>
@@ -321,36 +344,48 @@
     <w:p>
       <w:r>
         <w:tab/>
+      </w:r>
+      <w:r>
         <w:t xml:space="preserve">Monday – Unavailable </w:t>
       </w:r>
     </w:p>
     <w:p>
       <w:r>
         <w:tab/>
+      </w:r>
+      <w:r>
         <w:t>Tuesday – Unavailable (classes until 8pm)</w:t>
       </w:r>
     </w:p>
     <w:p>
       <w:r>
         <w:tab/>
+      </w:r>
+      <w:r>
         <w:t>Wednesday - Unavailable</w:t>
       </w:r>
     </w:p>
     <w:p>
       <w:r>
         <w:tab/>
+      </w:r>
+      <w:r>
         <w:t>Thursday – Unavailable (classes until 8pm)</w:t>
       </w:r>
     </w:p>
     <w:p>
       <w:r>
         <w:tab/>
+      </w:r>
+      <w:r>
         <w:t>Friday – Available after 4pm</w:t>
       </w:r>
     </w:p>
     <w:p>
       <w:r>
         <w:tab/>
+      </w:r>
+      <w:r>
         <w:t>Saturday/Sunday – Varies</w:t>
       </w:r>
     </w:p>
@@ -424,7 +459,7 @@
       <w:r>
         <w:t xml:space="preserve"> </w:t>
       </w:r>
-      <w:hyperlink r:id="rId6" w:history="1">
+      <w:hyperlink w:history="1" r:id="rId6">
         <w:r>
           <w:rPr>
             <w:rStyle w:val="Hyperlink"/>
@@ -448,36 +483,48 @@
     <w:p>
       <w:r>
         <w:tab/>
+      </w:r>
+      <w:r>
         <w:t>Monday – 8:00am – 10:30am, 12:30pm-8:00pm</w:t>
       </w:r>
     </w:p>
     <w:p>
       <w:r>
         <w:tab/>
+      </w:r>
+      <w:r>
         <w:t>Tuesday – 3:45pm – 8:00pm</w:t>
       </w:r>
     </w:p>
     <w:p>
       <w:r>
         <w:tab/>
+      </w:r>
+      <w:r>
         <w:t>Wednesday – 12:30pm – 2:30pm, 7:00pm – 8:00pm</w:t>
       </w:r>
     </w:p>
     <w:p>
       <w:r>
         <w:tab/>
+      </w:r>
+      <w:r>
         <w:t>Thursday – 1:00pm – 2:30pm, 3:45pm – 5:00pm</w:t>
       </w:r>
     </w:p>
     <w:p>
       <w:r>
         <w:tab/>
+      </w:r>
+      <w:r>
         <w:t>Friday – 1:00pm – 3:00pm</w:t>
       </w:r>
     </w:p>
     <w:p>
       <w:r>
         <w:tab/>
+      </w:r>
+      <w:r>
         <w:t xml:space="preserve">Saturday/Sunday – Saturday varies; Usually available all day </w:t>
       </w:r>
       <w:proofErr w:type="gramStart"/>
@@ -532,7 +579,6 @@
         <w:rPr>
           <w:color w:val="000000" w:themeColor="text1"/>
         </w:rPr>
-        <w:lastRenderedPageBreak/>
         <w:t>Jeffrey Burns</w:t>
       </w:r>
       <w:r>
@@ -563,7 +609,7 @@
       <w:r>
         <w:t xml:space="preserve"> </w:t>
       </w:r>
-      <w:hyperlink r:id="rId7" w:history="1">
+      <w:hyperlink w:history="1" r:id="rId7">
         <w:r>
           <w:rPr>
             <w:rStyle w:val="Hyperlink"/>
@@ -599,6 +645,8 @@
     <w:p>
       <w:r>
         <w:tab/>
+      </w:r>
+      <w:r>
         <w:t xml:space="preserve">Monday </w:t>
       </w:r>
       <w:r>
@@ -617,12 +665,16 @@
     <w:p>
       <w:r>
         <w:tab/>
+      </w:r>
+      <w:r>
         <w:t>Tuesday - after 5pm virtually</w:t>
       </w:r>
     </w:p>
     <w:p>
       <w:r>
         <w:tab/>
+      </w:r>
+      <w:r>
         <w:t>Wednesday - 8:00am – 10:30am</w:t>
       </w:r>
       <w:r>
@@ -638,6 +690,8 @@
     <w:p>
       <w:r>
         <w:tab/>
+      </w:r>
+      <w:r>
         <w:t>Thursday - 8:00am – 10:30am</w:t>
       </w:r>
       <w:r>
@@ -653,6 +707,8 @@
     <w:p>
       <w:r>
         <w:tab/>
+      </w:r>
+      <w:r>
         <w:t xml:space="preserve">Friday </w:t>
       </w:r>
       <w:r>
@@ -671,6 +727,8 @@
     <w:p>
       <w:r>
         <w:tab/>
+      </w:r>
+      <w:r>
         <w:t xml:space="preserve">Saturday/Sunday – </w:t>
       </w:r>
       <w:r>
@@ -705,9 +763,766 @@
         <w:t xml:space="preserve"> EECS 168/268, Python</w:t>
       </w:r>
     </w:p>
-    <w:p/>
+    <w:p w14:noSpellErr="1"/>
+    <w:p>
+      <w:pPr>
+        <w:pStyle w:val="Heading1"/>
+        <w:keepNext w:val="1"/>
+        <w:keepLines w:val="1"/>
+        <w:spacing w:before="240"/>
+        <w:rPr>
+          <w:rFonts w:ascii="Calibri" w:hAnsi="Calibri" w:eastAsia="Calibri" w:cs="Calibri"/>
+          <w:b w:val="0"/>
+          <w:bCs w:val="0"/>
+          <w:i w:val="0"/>
+          <w:iCs w:val="0"/>
+          <w:noProof w:val="0"/>
+          <w:color w:val="000000" w:themeColor="text1" w:themeTint="FF" w:themeShade="FF"/>
+          <w:sz w:val="32"/>
+          <w:szCs w:val="32"/>
+          <w:lang w:val="en-US"/>
+        </w:rPr>
+      </w:pPr>
+      <w:r>
+        <w:rPr>
+          <w:rFonts w:ascii="Calibri" w:hAnsi="Calibri" w:eastAsia="Calibri" w:cs="Calibri"/>
+          <w:b w:val="0"/>
+          <w:bCs w:val="0"/>
+          <w:i w:val="0"/>
+          <w:iCs w:val="0"/>
+          <w:noProof w:val="0"/>
+          <w:color w:val="000000" w:themeColor="text1" w:themeTint="FF" w:themeShade="FF"/>
+          <w:sz w:val="32"/>
+          <w:szCs w:val="32"/>
+          <w:lang w:val="en-US"/>
+        </w:rPr>
+        <w:t>Ashley Vierling (She/Her)</w:t>
+      </w:r>
+    </w:p>
+    <w:p>
+      <w:pPr>
+        <w:rPr>
+          <w:rFonts w:ascii="Calibri" w:hAnsi="Calibri" w:eastAsia="Calibri" w:cs="Calibri"/>
+          <w:b w:val="0"/>
+          <w:bCs w:val="0"/>
+          <w:i w:val="0"/>
+          <w:iCs w:val="0"/>
+          <w:noProof w:val="0"/>
+          <w:sz w:val="24"/>
+          <w:szCs w:val="24"/>
+          <w:lang w:val="en-US"/>
+        </w:rPr>
+      </w:pPr>
+      <w:r>
+        <w:rPr>
+          <w:rFonts w:ascii="Calibri" w:hAnsi="Calibri" w:eastAsia="Calibri" w:cs="Calibri"/>
+          <w:b w:val="0"/>
+          <w:bCs w:val="0"/>
+          <w:i w:val="0"/>
+          <w:iCs w:val="0"/>
+          <w:noProof w:val="0"/>
+          <w:sz w:val="24"/>
+          <w:szCs w:val="24"/>
+          <w:lang w:val="en-US"/>
+        </w:rPr>
+        <w:t xml:space="preserve">Contact : </w:t>
+      </w:r>
+      <w:hyperlink r:id="R488a948868364ddf">
+        <w:r>
+          <w:rPr>
+            <w:rStyle w:val="Hyperlink"/>
+            <w:rFonts w:ascii="Calibri" w:hAnsi="Calibri" w:eastAsia="Calibri" w:cs="Calibri"/>
+            <w:b w:val="0"/>
+            <w:bCs w:val="0"/>
+            <w:i w:val="0"/>
+            <w:iCs w:val="0"/>
+            <w:noProof w:val="0"/>
+            <w:sz w:val="24"/>
+            <w:szCs w:val="24"/>
+            <w:lang w:val="en-US"/>
+          </w:rPr>
+          <w:t>a396v801@ku.edu</w:t>
+        </w:r>
+      </w:hyperlink>
+    </w:p>
+    <w:p>
+      <w:pPr>
+        <w:rPr>
+          <w:rFonts w:ascii="Calibri" w:hAnsi="Calibri" w:eastAsia="Calibri" w:cs="Calibri"/>
+          <w:b w:val="0"/>
+          <w:bCs w:val="0"/>
+          <w:i w:val="0"/>
+          <w:iCs w:val="0"/>
+          <w:noProof w:val="0"/>
+          <w:sz w:val="24"/>
+          <w:szCs w:val="24"/>
+          <w:lang w:val="en-US"/>
+        </w:rPr>
+      </w:pPr>
+    </w:p>
+    <w:p>
+      <w:pPr>
+        <w:rPr>
+          <w:rFonts w:ascii="Calibri" w:hAnsi="Calibri" w:eastAsia="Calibri" w:cs="Calibri"/>
+          <w:b w:val="0"/>
+          <w:bCs w:val="0"/>
+          <w:i w:val="0"/>
+          <w:iCs w:val="0"/>
+          <w:noProof w:val="0"/>
+          <w:sz w:val="24"/>
+          <w:szCs w:val="24"/>
+          <w:lang w:val="en-US"/>
+        </w:rPr>
+      </w:pPr>
+      <w:r>
+        <w:rPr>
+          <w:rFonts w:ascii="Calibri" w:hAnsi="Calibri" w:eastAsia="Calibri" w:cs="Calibri"/>
+          <w:b w:val="0"/>
+          <w:bCs w:val="0"/>
+          <w:i w:val="0"/>
+          <w:iCs w:val="0"/>
+          <w:noProof w:val="0"/>
+          <w:sz w:val="24"/>
+          <w:szCs w:val="24"/>
+          <w:lang w:val="en-US"/>
+        </w:rPr>
+        <w:t>Preferred Name: Ashley</w:t>
+      </w:r>
+    </w:p>
+    <w:p>
+      <w:pPr>
+        <w:rPr>
+          <w:rFonts w:ascii="Calibri" w:hAnsi="Calibri" w:eastAsia="Calibri" w:cs="Calibri"/>
+          <w:b w:val="0"/>
+          <w:bCs w:val="0"/>
+          <w:i w:val="0"/>
+          <w:iCs w:val="0"/>
+          <w:noProof w:val="0"/>
+          <w:sz w:val="24"/>
+          <w:szCs w:val="24"/>
+          <w:lang w:val="en-US"/>
+        </w:rPr>
+      </w:pPr>
+    </w:p>
+    <w:p>
+      <w:pPr>
+        <w:rPr>
+          <w:rFonts w:ascii="Calibri" w:hAnsi="Calibri" w:eastAsia="Calibri" w:cs="Calibri"/>
+          <w:b w:val="0"/>
+          <w:bCs w:val="0"/>
+          <w:i w:val="0"/>
+          <w:iCs w:val="0"/>
+          <w:noProof w:val="0"/>
+          <w:sz w:val="24"/>
+          <w:szCs w:val="24"/>
+          <w:lang w:val="en-US"/>
+        </w:rPr>
+      </w:pPr>
+      <w:r>
+        <w:rPr>
+          <w:rFonts w:ascii="Calibri" w:hAnsi="Calibri" w:eastAsia="Calibri" w:cs="Calibri"/>
+          <w:b w:val="0"/>
+          <w:bCs w:val="0"/>
+          <w:i w:val="0"/>
+          <w:iCs w:val="0"/>
+          <w:noProof w:val="0"/>
+          <w:sz w:val="24"/>
+          <w:szCs w:val="24"/>
+          <w:lang w:val="en-US"/>
+        </w:rPr>
+        <w:t>Availability:</w:t>
+      </w:r>
+    </w:p>
+    <w:p>
+      <w:pPr>
+        <w:ind w:left="720"/>
+        <w:rPr>
+          <w:rFonts w:ascii="Calibri" w:hAnsi="Calibri" w:eastAsia="Calibri" w:cs="Calibri"/>
+          <w:b w:val="0"/>
+          <w:bCs w:val="0"/>
+          <w:i w:val="0"/>
+          <w:iCs w:val="0"/>
+          <w:noProof w:val="0"/>
+          <w:sz w:val="24"/>
+          <w:szCs w:val="24"/>
+          <w:lang w:val="en-US"/>
+        </w:rPr>
+      </w:pPr>
+      <w:r>
+        <w:rPr>
+          <w:rFonts w:ascii="Calibri" w:hAnsi="Calibri" w:eastAsia="Calibri" w:cs="Calibri"/>
+          <w:b w:val="0"/>
+          <w:bCs w:val="0"/>
+          <w:i w:val="0"/>
+          <w:iCs w:val="0"/>
+          <w:noProof w:val="0"/>
+          <w:sz w:val="24"/>
+          <w:szCs w:val="24"/>
+          <w:lang w:val="en-US"/>
+        </w:rPr>
+        <w:t xml:space="preserve">Monday - </w:t>
+      </w:r>
+      <w:r>
+        <w:rPr>
+          <w:rFonts w:ascii="Calibri" w:hAnsi="Calibri" w:eastAsia="Calibri" w:cs="Calibri"/>
+          <w:b w:val="0"/>
+          <w:bCs w:val="0"/>
+          <w:i w:val="0"/>
+          <w:iCs w:val="0"/>
+          <w:noProof w:val="0"/>
+          <w:sz w:val="24"/>
+          <w:szCs w:val="24"/>
+          <w:lang w:val="en-US"/>
+        </w:rPr>
+        <w:t>anytime</w:t>
+      </w:r>
+      <w:r>
+        <w:rPr>
+          <w:rFonts w:ascii="Calibri" w:hAnsi="Calibri" w:eastAsia="Calibri" w:cs="Calibri"/>
+          <w:b w:val="0"/>
+          <w:bCs w:val="0"/>
+          <w:i w:val="0"/>
+          <w:iCs w:val="0"/>
+          <w:noProof w:val="0"/>
+          <w:sz w:val="24"/>
+          <w:szCs w:val="24"/>
+          <w:lang w:val="en-US"/>
+        </w:rPr>
+        <w:t xml:space="preserve"> before 3</w:t>
+      </w:r>
+    </w:p>
+    <w:p>
+      <w:pPr>
+        <w:ind w:left="720"/>
+        <w:rPr>
+          <w:rFonts w:ascii="Calibri" w:hAnsi="Calibri" w:eastAsia="Calibri" w:cs="Calibri"/>
+          <w:b w:val="0"/>
+          <w:bCs w:val="0"/>
+          <w:i w:val="0"/>
+          <w:iCs w:val="0"/>
+          <w:noProof w:val="0"/>
+          <w:sz w:val="24"/>
+          <w:szCs w:val="24"/>
+          <w:lang w:val="en-US"/>
+        </w:rPr>
+      </w:pPr>
+      <w:r>
+        <w:rPr>
+          <w:rFonts w:ascii="Calibri" w:hAnsi="Calibri" w:eastAsia="Calibri" w:cs="Calibri"/>
+          <w:b w:val="0"/>
+          <w:bCs w:val="0"/>
+          <w:i w:val="0"/>
+          <w:iCs w:val="0"/>
+          <w:noProof w:val="0"/>
+          <w:sz w:val="24"/>
+          <w:szCs w:val="24"/>
+          <w:lang w:val="en-US"/>
+        </w:rPr>
+        <w:t>Tuesday - after 5 virtually</w:t>
+      </w:r>
+    </w:p>
+    <w:p>
+      <w:pPr>
+        <w:ind w:left="720"/>
+        <w:rPr>
+          <w:rFonts w:ascii="Calibri" w:hAnsi="Calibri" w:eastAsia="Calibri" w:cs="Calibri"/>
+          <w:b w:val="0"/>
+          <w:bCs w:val="0"/>
+          <w:i w:val="0"/>
+          <w:iCs w:val="0"/>
+          <w:noProof w:val="0"/>
+          <w:sz w:val="24"/>
+          <w:szCs w:val="24"/>
+          <w:lang w:val="en-US"/>
+        </w:rPr>
+      </w:pPr>
+      <w:r>
+        <w:rPr>
+          <w:rFonts w:ascii="Calibri" w:hAnsi="Calibri" w:eastAsia="Calibri" w:cs="Calibri"/>
+          <w:b w:val="0"/>
+          <w:bCs w:val="0"/>
+          <w:i w:val="0"/>
+          <w:iCs w:val="0"/>
+          <w:noProof w:val="0"/>
+          <w:sz w:val="24"/>
+          <w:szCs w:val="24"/>
+          <w:lang w:val="en-US"/>
+        </w:rPr>
+        <w:t xml:space="preserve">Wednesday - </w:t>
+      </w:r>
+      <w:r>
+        <w:rPr>
+          <w:rFonts w:ascii="Calibri" w:hAnsi="Calibri" w:eastAsia="Calibri" w:cs="Calibri"/>
+          <w:b w:val="0"/>
+          <w:bCs w:val="0"/>
+          <w:i w:val="0"/>
+          <w:iCs w:val="0"/>
+          <w:noProof w:val="0"/>
+          <w:sz w:val="24"/>
+          <w:szCs w:val="24"/>
+          <w:lang w:val="en-US"/>
+        </w:rPr>
+        <w:t>anytime</w:t>
+      </w:r>
+      <w:r>
+        <w:rPr>
+          <w:rFonts w:ascii="Calibri" w:hAnsi="Calibri" w:eastAsia="Calibri" w:cs="Calibri"/>
+          <w:b w:val="0"/>
+          <w:bCs w:val="0"/>
+          <w:i w:val="0"/>
+          <w:iCs w:val="0"/>
+          <w:noProof w:val="0"/>
+          <w:sz w:val="24"/>
+          <w:szCs w:val="24"/>
+          <w:lang w:val="en-US"/>
+        </w:rPr>
+        <w:t xml:space="preserve"> before 1</w:t>
+      </w:r>
+    </w:p>
+    <w:p>
+      <w:pPr>
+        <w:ind w:left="720"/>
+        <w:rPr>
+          <w:rFonts w:ascii="Calibri" w:hAnsi="Calibri" w:eastAsia="Calibri" w:cs="Calibri"/>
+          <w:b w:val="0"/>
+          <w:bCs w:val="0"/>
+          <w:i w:val="0"/>
+          <w:iCs w:val="0"/>
+          <w:noProof w:val="0"/>
+          <w:sz w:val="24"/>
+          <w:szCs w:val="24"/>
+          <w:lang w:val="en-US"/>
+        </w:rPr>
+      </w:pPr>
+      <w:r>
+        <w:rPr>
+          <w:rFonts w:ascii="Calibri" w:hAnsi="Calibri" w:eastAsia="Calibri" w:cs="Calibri"/>
+          <w:b w:val="0"/>
+          <w:bCs w:val="0"/>
+          <w:i w:val="0"/>
+          <w:iCs w:val="0"/>
+          <w:noProof w:val="0"/>
+          <w:sz w:val="24"/>
+          <w:szCs w:val="24"/>
+          <w:lang w:val="en-US"/>
+        </w:rPr>
+        <w:t>Thursday - unavailable</w:t>
+      </w:r>
+    </w:p>
+    <w:p>
+      <w:pPr>
+        <w:ind w:left="720"/>
+        <w:rPr>
+          <w:rFonts w:ascii="Calibri" w:hAnsi="Calibri" w:eastAsia="Calibri" w:cs="Calibri"/>
+          <w:b w:val="0"/>
+          <w:bCs w:val="0"/>
+          <w:i w:val="0"/>
+          <w:iCs w:val="0"/>
+          <w:noProof w:val="0"/>
+          <w:sz w:val="24"/>
+          <w:szCs w:val="24"/>
+          <w:lang w:val="en-US"/>
+        </w:rPr>
+      </w:pPr>
+      <w:r>
+        <w:rPr>
+          <w:rFonts w:ascii="Calibri" w:hAnsi="Calibri" w:eastAsia="Calibri" w:cs="Calibri"/>
+          <w:b w:val="0"/>
+          <w:bCs w:val="0"/>
+          <w:i w:val="0"/>
+          <w:iCs w:val="0"/>
+          <w:noProof w:val="0"/>
+          <w:sz w:val="24"/>
+          <w:szCs w:val="24"/>
+          <w:lang w:val="en-US"/>
+        </w:rPr>
+        <w:t>Friday - 10-12:30</w:t>
+      </w:r>
+    </w:p>
+    <w:p>
+      <w:pPr>
+        <w:ind w:left="720"/>
+        <w:rPr>
+          <w:rFonts w:ascii="Calibri" w:hAnsi="Calibri" w:eastAsia="Calibri" w:cs="Calibri"/>
+          <w:b w:val="0"/>
+          <w:bCs w:val="0"/>
+          <w:i w:val="0"/>
+          <w:iCs w:val="0"/>
+          <w:noProof w:val="0"/>
+          <w:sz w:val="24"/>
+          <w:szCs w:val="24"/>
+          <w:lang w:val="en-US"/>
+        </w:rPr>
+      </w:pPr>
+      <w:r>
+        <w:rPr>
+          <w:rFonts w:ascii="Calibri" w:hAnsi="Calibri" w:eastAsia="Calibri" w:cs="Calibri"/>
+          <w:b w:val="0"/>
+          <w:bCs w:val="0"/>
+          <w:i w:val="0"/>
+          <w:iCs w:val="0"/>
+          <w:noProof w:val="0"/>
+          <w:sz w:val="24"/>
+          <w:szCs w:val="24"/>
+          <w:lang w:val="en-US"/>
+        </w:rPr>
+        <w:t>Saturday/Sunday – varies</w:t>
+      </w:r>
+    </w:p>
+    <w:p>
+      <w:pPr>
+        <w:rPr>
+          <w:rFonts w:ascii="Calibri" w:hAnsi="Calibri" w:eastAsia="Calibri" w:cs="Calibri"/>
+          <w:b w:val="0"/>
+          <w:bCs w:val="0"/>
+          <w:i w:val="0"/>
+          <w:iCs w:val="0"/>
+          <w:noProof w:val="0"/>
+          <w:sz w:val="24"/>
+          <w:szCs w:val="24"/>
+          <w:lang w:val="en-US"/>
+        </w:rPr>
+      </w:pPr>
+    </w:p>
+    <w:p>
+      <w:pPr>
+        <w:rPr>
+          <w:rFonts w:ascii="Calibri" w:hAnsi="Calibri" w:eastAsia="Calibri" w:cs="Calibri"/>
+          <w:b w:val="0"/>
+          <w:bCs w:val="0"/>
+          <w:i w:val="0"/>
+          <w:iCs w:val="0"/>
+          <w:noProof w:val="0"/>
+          <w:sz w:val="24"/>
+          <w:szCs w:val="24"/>
+          <w:lang w:val="en-US"/>
+        </w:rPr>
+      </w:pPr>
+      <w:r>
+        <w:rPr>
+          <w:rFonts w:ascii="Calibri" w:hAnsi="Calibri" w:eastAsia="Calibri" w:cs="Calibri"/>
+          <w:b w:val="0"/>
+          <w:bCs w:val="0"/>
+          <w:i w:val="0"/>
+          <w:iCs w:val="0"/>
+          <w:noProof w:val="0"/>
+          <w:sz w:val="24"/>
+          <w:szCs w:val="24"/>
+          <w:lang w:val="en-US"/>
+        </w:rPr>
+        <w:t>Major/Year : Computer Science/Third Year</w:t>
+      </w:r>
+    </w:p>
+    <w:p>
+      <w:pPr>
+        <w:rPr>
+          <w:rFonts w:ascii="Calibri" w:hAnsi="Calibri" w:eastAsia="Calibri" w:cs="Calibri"/>
+          <w:b w:val="0"/>
+          <w:bCs w:val="0"/>
+          <w:i w:val="0"/>
+          <w:iCs w:val="0"/>
+          <w:noProof w:val="0"/>
+          <w:sz w:val="24"/>
+          <w:szCs w:val="24"/>
+          <w:lang w:val="en-US"/>
+        </w:rPr>
+      </w:pPr>
+      <w:r>
+        <w:rPr>
+          <w:rFonts w:ascii="Calibri" w:hAnsi="Calibri" w:eastAsia="Calibri" w:cs="Calibri"/>
+          <w:b w:val="0"/>
+          <w:bCs w:val="0"/>
+          <w:i w:val="0"/>
+          <w:iCs w:val="0"/>
+          <w:noProof w:val="0"/>
+          <w:sz w:val="24"/>
+          <w:szCs w:val="24"/>
+          <w:lang w:val="en-US"/>
+        </w:rPr>
+        <w:t>Relevant Skills/Courses : EECS 268, Python,C#</w:t>
+      </w:r>
+    </w:p>
+    <w:p>
+      <w:pPr>
+        <w:pStyle w:val="Heading1"/>
+        <w:rPr>
+          <w:rFonts w:ascii="Calibri" w:hAnsi="Calibri" w:eastAsia="Calibri" w:cs="Calibri"/>
+          <w:noProof w:val="0"/>
+          <w:color w:val="000000" w:themeColor="text1" w:themeTint="FF" w:themeShade="FF"/>
+          <w:sz w:val="32"/>
+          <w:szCs w:val="32"/>
+          <w:lang w:val="en-US"/>
+        </w:rPr>
+      </w:pPr>
+    </w:p>
+    <w:p>
+      <w:pPr>
+        <w:pStyle w:val="Heading1"/>
+        <w:rPr>
+          <w:rFonts w:ascii="Calibri" w:hAnsi="Calibri" w:eastAsia="Calibri" w:cs="Calibri"/>
+          <w:noProof w:val="0"/>
+          <w:color w:val="000000" w:themeColor="text1" w:themeTint="FF" w:themeShade="FF"/>
+          <w:sz w:val="32"/>
+          <w:szCs w:val="32"/>
+          <w:lang w:val="en-US"/>
+        </w:rPr>
+      </w:pPr>
+      <w:r>
+        <w:rPr>
+          <w:rFonts w:ascii="Calibri" w:hAnsi="Calibri" w:eastAsia="Calibri" w:cs="Calibri"/>
+          <w:noProof w:val="0"/>
+          <w:color w:val="000000" w:themeColor="text1" w:themeTint="FF" w:themeShade="FF"/>
+          <w:sz w:val="32"/>
+          <w:szCs w:val="32"/>
+          <w:lang w:val="en-US"/>
+        </w:rPr>
+        <w:t>Aryan Kevat (He/Him)</w:t>
+      </w:r>
+    </w:p>
+    <w:p>
+      <w:pPr>
+        <w:spacing w:line="240" w:lineRule="auto"/>
+        <w:jc w:val="left"/>
+      </w:pPr>
+      <w:r>
+        <w:rPr>
+          <w:rFonts w:ascii="Calibri" w:hAnsi="Calibri" w:eastAsia="Calibri" w:cs="Calibri"/>
+          <w:noProof w:val="0"/>
+          <w:sz w:val="24"/>
+          <w:szCs w:val="24"/>
+          <w:lang w:val="en-US"/>
+        </w:rPr>
+        <w:t>Contact :</w:t>
+      </w:r>
+      <w:r>
+        <w:rPr>
+          <w:rFonts w:ascii="Calibri" w:hAnsi="Calibri" w:eastAsia="Calibri" w:cs="Calibri"/>
+          <w:noProof w:val="0"/>
+          <w:sz w:val="24"/>
+          <w:szCs w:val="24"/>
+          <w:lang w:val="en-US"/>
+        </w:rPr>
+        <w:t xml:space="preserve"> </w:t>
+      </w:r>
+      <w:hyperlink r:id="Rbcccbbb5c4314b67">
+        <w:r>
+          <w:rPr>
+            <w:rStyle w:val="Hyperlink"/>
+            <w:rFonts w:ascii="Calibri" w:hAnsi="Calibri" w:eastAsia="Calibri" w:cs="Calibri"/>
+            <w:noProof w:val="0"/>
+            <w:sz w:val="24"/>
+            <w:szCs w:val="24"/>
+            <w:lang w:val="en-US"/>
+          </w:rPr>
+          <w:t>aryankevat@ku.edu</w:t>
+        </w:r>
+      </w:hyperlink>
+    </w:p>
+    <w:p>
+      <w:pPr>
+        <w:pStyle w:val="Normal"/>
+        <w:spacing w:line="240" w:lineRule="auto"/>
+        <w:jc w:val="left"/>
+        <w:rPr>
+          <w:rFonts w:ascii="Calibri" w:hAnsi="Calibri" w:eastAsia="Calibri" w:cs="Calibri"/>
+          <w:noProof w:val="0"/>
+          <w:sz w:val="24"/>
+          <w:szCs w:val="24"/>
+          <w:lang w:val="en-US"/>
+        </w:rPr>
+      </w:pPr>
+    </w:p>
+    <w:p>
+      <w:pPr>
+        <w:spacing w:line="240" w:lineRule="auto"/>
+        <w:jc w:val="left"/>
+      </w:pPr>
+      <w:r>
+        <w:rPr>
+          <w:rFonts w:ascii="Calibri" w:hAnsi="Calibri" w:eastAsia="Calibri" w:cs="Calibri"/>
+          <w:noProof w:val="0"/>
+          <w:sz w:val="24"/>
+          <w:szCs w:val="24"/>
+          <w:lang w:val="en-US"/>
+        </w:rPr>
+        <w:t>Preferred Name: Aryan</w:t>
+      </w:r>
+    </w:p>
+    <w:p>
+      <w:pPr>
+        <w:spacing w:line="240" w:lineRule="auto"/>
+        <w:jc w:val="left"/>
+      </w:pPr>
+    </w:p>
+    <w:p>
+      <w:pPr>
+        <w:spacing w:line="240" w:lineRule="auto"/>
+        <w:jc w:val="left"/>
+      </w:pPr>
+      <w:r>
+        <w:rPr>
+          <w:rFonts w:ascii="Calibri" w:hAnsi="Calibri" w:eastAsia="Calibri" w:cs="Calibri"/>
+          <w:noProof w:val="0"/>
+          <w:sz w:val="24"/>
+          <w:szCs w:val="24"/>
+          <w:lang w:val="en-US"/>
+        </w:rPr>
+        <w:t>Availability:</w:t>
+      </w:r>
+    </w:p>
+    <w:p>
+      <w:pPr>
+        <w:spacing w:line="240" w:lineRule="auto"/>
+        <w:jc w:val="left"/>
+      </w:pPr>
+      <w:r>
+        <w:rPr>
+          <w:rFonts w:ascii="Calibri" w:hAnsi="Calibri" w:eastAsia="Calibri" w:cs="Calibri"/>
+          <w:noProof w:val="0"/>
+          <w:sz w:val="24"/>
+          <w:szCs w:val="24"/>
+          <w:lang w:val="en-US"/>
+        </w:rPr>
+        <w:t>Monday - 3PM-11PM</w:t>
+      </w:r>
+    </w:p>
+    <w:p>
+      <w:pPr>
+        <w:spacing w:line="240" w:lineRule="auto"/>
+        <w:jc w:val="left"/>
+      </w:pPr>
+      <w:r>
+        <w:rPr>
+          <w:rFonts w:ascii="Calibri" w:hAnsi="Calibri" w:eastAsia="Calibri" w:cs="Calibri"/>
+          <w:noProof w:val="0"/>
+          <w:sz w:val="24"/>
+          <w:szCs w:val="24"/>
+          <w:lang w:val="en-US"/>
+        </w:rPr>
+        <w:t>Tuesday – 7PM-11PM</w:t>
+      </w:r>
+    </w:p>
+    <w:p>
+      <w:pPr>
+        <w:spacing w:line="240" w:lineRule="auto"/>
+        <w:jc w:val="left"/>
+      </w:pPr>
+      <w:r>
+        <w:rPr>
+          <w:rFonts w:ascii="Calibri" w:hAnsi="Calibri" w:eastAsia="Calibri" w:cs="Calibri"/>
+          <w:noProof w:val="0"/>
+          <w:sz w:val="24"/>
+          <w:szCs w:val="24"/>
+          <w:lang w:val="en-US"/>
+        </w:rPr>
+        <w:t>Wednesday - 5PM-11PM</w:t>
+      </w:r>
+    </w:p>
+    <w:p>
+      <w:pPr>
+        <w:spacing w:line="240" w:lineRule="auto"/>
+        <w:jc w:val="left"/>
+      </w:pPr>
+      <w:r>
+        <w:rPr>
+          <w:rFonts w:ascii="Calibri" w:hAnsi="Calibri" w:eastAsia="Calibri" w:cs="Calibri"/>
+          <w:noProof w:val="0"/>
+          <w:sz w:val="24"/>
+          <w:szCs w:val="24"/>
+          <w:lang w:val="en-US"/>
+        </w:rPr>
+        <w:t>Thursday - 7PM-11PM</w:t>
+      </w:r>
+    </w:p>
+    <w:p>
+      <w:pPr>
+        <w:spacing w:line="240" w:lineRule="auto"/>
+        <w:jc w:val="left"/>
+      </w:pPr>
+      <w:r>
+        <w:rPr>
+          <w:rFonts w:ascii="Calibri" w:hAnsi="Calibri" w:eastAsia="Calibri" w:cs="Calibri"/>
+          <w:noProof w:val="0"/>
+          <w:sz w:val="24"/>
+          <w:szCs w:val="24"/>
+          <w:lang w:val="en-US"/>
+        </w:rPr>
+        <w:t>Friday – 3PM-11PM</w:t>
+      </w:r>
+    </w:p>
+    <w:p>
+      <w:pPr>
+        <w:spacing w:line="240" w:lineRule="auto"/>
+        <w:jc w:val="left"/>
+      </w:pPr>
+      <w:r>
+        <w:rPr>
+          <w:rFonts w:ascii="Calibri" w:hAnsi="Calibri" w:eastAsia="Calibri" w:cs="Calibri"/>
+          <w:noProof w:val="0"/>
+          <w:sz w:val="24"/>
+          <w:szCs w:val="24"/>
+          <w:lang w:val="en-US"/>
+        </w:rPr>
+        <w:t>Saturday/Sunday – After 3PM</w:t>
+      </w:r>
+      <w:r>
+        <w:br/>
+      </w:r>
+    </w:p>
+    <w:p>
+      <w:pPr>
+        <w:spacing w:line="240" w:lineRule="auto"/>
+        <w:jc w:val="left"/>
+      </w:pPr>
+      <w:r>
+        <w:rPr>
+          <w:rFonts w:ascii="Calibri" w:hAnsi="Calibri" w:eastAsia="Calibri" w:cs="Calibri"/>
+          <w:noProof w:val="0"/>
+          <w:sz w:val="24"/>
+          <w:szCs w:val="24"/>
+          <w:lang w:val="en-US"/>
+        </w:rPr>
+        <w:t>Major/Year : Computer Science / Second Year</w:t>
+      </w:r>
+    </w:p>
+    <w:p>
+      <w:pPr>
+        <w:spacing w:line="240" w:lineRule="auto"/>
+        <w:jc w:val="left"/>
+      </w:pPr>
+      <w:r>
+        <w:rPr>
+          <w:rFonts w:ascii="Calibri" w:hAnsi="Calibri" w:eastAsia="Calibri" w:cs="Calibri"/>
+          <w:noProof w:val="0"/>
+          <w:sz w:val="24"/>
+          <w:szCs w:val="24"/>
+          <w:lang w:val="en-US"/>
+        </w:rPr>
+        <w:t>Relevant Skills/</w:t>
+      </w:r>
+      <w:r>
+        <w:rPr>
+          <w:rFonts w:ascii="Calibri" w:hAnsi="Calibri" w:eastAsia="Calibri" w:cs="Calibri"/>
+          <w:noProof w:val="0"/>
+          <w:sz w:val="24"/>
+          <w:szCs w:val="24"/>
+          <w:lang w:val="en-US"/>
+        </w:rPr>
+        <w:t>Courses :</w:t>
+      </w:r>
+      <w:r>
+        <w:rPr>
+          <w:rFonts w:ascii="Calibri" w:hAnsi="Calibri" w:eastAsia="Calibri" w:cs="Calibri"/>
+          <w:noProof w:val="0"/>
+          <w:sz w:val="24"/>
+          <w:szCs w:val="24"/>
+          <w:lang w:val="en-US"/>
+        </w:rPr>
+        <w:t xml:space="preserve"> EECS 168/268, Java, Python, Rust</w:t>
+      </w:r>
+    </w:p>
     <w:sectPr>
-      <w:pgSz w:w="12240" w:h="15840"/>
+      <w:pgSz w:w="12240" w:h="15840" w:orient="portrait"/>
       <w:pgMar w:top="1440" w:right="1440" w:bottom="1440" w:left="1440" w:header="720" w:footer="720" w:gutter="0"/>
       <w:cols w:space="720"/>
       <w:docGrid w:linePitch="360"/>
@@ -717,11 +1532,11 @@
 </file>
 
 <file path=word/styles.xml><?xml version="1.0" encoding="utf-8"?>
-<w:styles xmlns:mc="http://schemas.openxmlformats.org/markup-compatibility/2006" xmlns:r="http://schemas.openxmlformats.org/officeDocument/2006/relationships" xmlns:w="http://schemas.openxmlformats.org/wordprocessingml/2006/main" xmlns:w14="http://schemas.microsoft.com/office/word/2010/wordml" xmlns:w15="http://schemas.microsoft.com/office/word/2012/wordml" xmlns:w16cex="http://schemas.microsoft.com/office/word/2018/wordml/cex" xmlns:w16cid="http://schemas.microsoft.com/office/word/2016/wordml/cid" xmlns:w16="http://schemas.microsoft.com/office/word/2018/wordml" xmlns:w16sdtdh="http://schemas.microsoft.com/office/word/2020/wordml/sdtdatahash" xmlns:w16se="http://schemas.microsoft.com/office/word/2015/wordml/symex" mc:Ignorable="w14 w15 w16se w16cid w16 w16cex w16sdtdh">
+<w:styles xmlns:wp14="http://schemas.microsoft.com/office/word/2010/wordprocessingDrawing" xmlns:mc="http://schemas.openxmlformats.org/markup-compatibility/2006" xmlns:r="http://schemas.openxmlformats.org/officeDocument/2006/relationships" xmlns:w="http://schemas.openxmlformats.org/wordprocessingml/2006/main" xmlns:w14="http://schemas.microsoft.com/office/word/2010/wordml" xmlns:w15="http://schemas.microsoft.com/office/word/2012/wordml" xmlns:w16cex="http://schemas.microsoft.com/office/word/2018/wordml/cex" xmlns:w16cid="http://schemas.microsoft.com/office/word/2016/wordml/cid" xmlns:w16="http://schemas.microsoft.com/office/word/2018/wordml" xmlns:w16sdtdh="http://schemas.microsoft.com/office/word/2020/wordml/sdtdatahash" xmlns:w16se="http://schemas.microsoft.com/office/word/2015/wordml/symex" mc:Ignorable="w14 w15 w16se w16cid w16 w16cex w16sdtdh wp14">
   <w:docDefaults>
     <w:rPrDefault>
       <w:rPr>
-        <w:rFonts w:asciiTheme="minorHAnsi" w:eastAsiaTheme="minorHAnsi" w:hAnsiTheme="minorHAnsi" w:cstheme="minorBidi"/>
+        <w:rFonts w:asciiTheme="minorHAnsi" w:hAnsiTheme="minorHAnsi" w:eastAsiaTheme="minorHAnsi" w:cstheme="minorBidi"/>
         <w:sz w:val="24"/>
         <w:szCs w:val="24"/>
         <w:lang w:val="en-US" w:eastAsia="en-US" w:bidi="ar-SA"/>
@@ -732,14 +1547,14 @@
   <w:latentStyles w:defLockedState="0" w:defUIPriority="99" w:defSemiHidden="0" w:defUnhideWhenUsed="0" w:defQFormat="0" w:count="376">
     <w:lsdException w:name="Normal" w:uiPriority="0" w:qFormat="1"/>
     <w:lsdException w:name="heading 1" w:uiPriority="9" w:qFormat="1"/>
-    <w:lsdException w:name="heading 2" w:semiHidden="1" w:uiPriority="9" w:unhideWhenUsed="1" w:qFormat="1"/>
-    <w:lsdException w:name="heading 3" w:semiHidden="1" w:uiPriority="9" w:unhideWhenUsed="1" w:qFormat="1"/>
-    <w:lsdException w:name="heading 4" w:semiHidden="1" w:uiPriority="9" w:unhideWhenUsed="1" w:qFormat="1"/>
-    <w:lsdException w:name="heading 5" w:semiHidden="1" w:uiPriority="9" w:unhideWhenUsed="1" w:qFormat="1"/>
-    <w:lsdException w:name="heading 6" w:semiHidden="1" w:uiPriority="9" w:unhideWhenUsed="1" w:qFormat="1"/>
-    <w:lsdException w:name="heading 7" w:semiHidden="1" w:uiPriority="9" w:unhideWhenUsed="1" w:qFormat="1"/>
-    <w:lsdException w:name="heading 8" w:semiHidden="1" w:uiPriority="9" w:unhideWhenUsed="1" w:qFormat="1"/>
-    <w:lsdException w:name="heading 9" w:semiHidden="1" w:uiPriority="9" w:unhideWhenUsed="1" w:qFormat="1"/>
+    <w:lsdException w:name="heading 2" w:uiPriority="9" w:semiHidden="1" w:unhideWhenUsed="1" w:qFormat="1"/>
+    <w:lsdException w:name="heading 3" w:uiPriority="9" w:semiHidden="1" w:unhideWhenUsed="1" w:qFormat="1"/>
+    <w:lsdException w:name="heading 4" w:uiPriority="9" w:semiHidden="1" w:unhideWhenUsed="1" w:qFormat="1"/>
+    <w:lsdException w:name="heading 5" w:uiPriority="9" w:semiHidden="1" w:unhideWhenUsed="1" w:qFormat="1"/>
+    <w:lsdException w:name="heading 6" w:uiPriority="9" w:semiHidden="1" w:unhideWhenUsed="1" w:qFormat="1"/>
+    <w:lsdException w:name="heading 7" w:uiPriority="9" w:semiHidden="1" w:unhideWhenUsed="1" w:qFormat="1"/>
+    <w:lsdException w:name="heading 8" w:uiPriority="9" w:semiHidden="1" w:unhideWhenUsed="1" w:qFormat="1"/>
+    <w:lsdException w:name="heading 9" w:uiPriority="9" w:semiHidden="1" w:unhideWhenUsed="1" w:qFormat="1"/>
     <w:lsdException w:name="index 1" w:semiHidden="1" w:unhideWhenUsed="1"/>
     <w:lsdException w:name="index 2" w:semiHidden="1" w:unhideWhenUsed="1"/>
     <w:lsdException w:name="index 3" w:semiHidden="1" w:unhideWhenUsed="1"/>
@@ -749,22 +1564,22 @@
     <w:lsdException w:name="index 7" w:semiHidden="1" w:unhideWhenUsed="1"/>
     <w:lsdException w:name="index 8" w:semiHidden="1" w:unhideWhenUsed="1"/>
     <w:lsdException w:name="index 9" w:semiHidden="1" w:unhideWhenUsed="1"/>
-    <w:lsdException w:name="toc 1" w:semiHidden="1" w:uiPriority="39" w:unhideWhenUsed="1"/>
-    <w:lsdException w:name="toc 2" w:semiHidden="1" w:uiPriority="39" w:unhideWhenUsed="1"/>
-    <w:lsdException w:name="toc 3" w:semiHidden="1" w:uiPriority="39" w:unhideWhenUsed="1"/>
-    <w:lsdException w:name="toc 4" w:semiHidden="1" w:uiPriority="39" w:unhideWhenUsed="1"/>
-    <w:lsdException w:name="toc 5" w:semiHidden="1" w:uiPriority="39" w:unhideWhenUsed="1"/>
-    <w:lsdException w:name="toc 6" w:semiHidden="1" w:uiPriority="39" w:unhideWhenUsed="1"/>
-    <w:lsdException w:name="toc 7" w:semiHidden="1" w:uiPriority="39" w:unhideWhenUsed="1"/>
-    <w:lsdException w:name="toc 8" w:semiHidden="1" w:uiPriority="39" w:unhideWhenUsed="1"/>
-    <w:lsdException w:name="toc 9" w:semiHidden="1" w:uiPriority="39" w:unhideWhenUsed="1"/>
+    <w:lsdException w:name="toc 1" w:uiPriority="39" w:semiHidden="1" w:unhideWhenUsed="1"/>
+    <w:lsdException w:name="toc 2" w:uiPriority="39" w:semiHidden="1" w:unhideWhenUsed="1"/>
+    <w:lsdException w:name="toc 3" w:uiPriority="39" w:semiHidden="1" w:unhideWhenUsed="1"/>
+    <w:lsdException w:name="toc 4" w:uiPriority="39" w:semiHidden="1" w:unhideWhenUsed="1"/>
+    <w:lsdException w:name="toc 5" w:uiPriority="39" w:semiHidden="1" w:unhideWhenUsed="1"/>
+    <w:lsdException w:name="toc 6" w:uiPriority="39" w:semiHidden="1" w:unhideWhenUsed="1"/>
+    <w:lsdException w:name="toc 7" w:uiPriority="39" w:semiHidden="1" w:unhideWhenUsed="1"/>
+    <w:lsdException w:name="toc 8" w:uiPriority="39" w:semiHidden="1" w:unhideWhenUsed="1"/>
+    <w:lsdException w:name="toc 9" w:uiPriority="39" w:semiHidden="1" w:unhideWhenUsed="1"/>
     <w:lsdException w:name="Normal Indent" w:semiHidden="1" w:unhideWhenUsed="1"/>
     <w:lsdException w:name="footnote text" w:semiHidden="1" w:unhideWhenUsed="1"/>
     <w:lsdException w:name="annotation text" w:semiHidden="1" w:unhideWhenUsed="1"/>
     <w:lsdException w:name="header" w:semiHidden="1" w:unhideWhenUsed="1"/>
     <w:lsdException w:name="footer" w:semiHidden="1" w:unhideWhenUsed="1"/>
     <w:lsdException w:name="index heading" w:semiHidden="1" w:unhideWhenUsed="1"/>
-    <w:lsdException w:name="caption" w:semiHidden="1" w:uiPriority="35" w:unhideWhenUsed="1" w:qFormat="1"/>
+    <w:lsdException w:name="caption" w:uiPriority="35" w:semiHidden="1" w:unhideWhenUsed="1" w:qFormat="1"/>
     <w:lsdException w:name="table of figures" w:semiHidden="1" w:unhideWhenUsed="1"/>
     <w:lsdException w:name="envelope address" w:semiHidden="1" w:unhideWhenUsed="1"/>
     <w:lsdException w:name="envelope return" w:semiHidden="1" w:unhideWhenUsed="1"/>
@@ -795,7 +1610,7 @@
     <w:lsdException w:name="Title" w:uiPriority="10" w:qFormat="1"/>
     <w:lsdException w:name="Closing" w:semiHidden="1" w:unhideWhenUsed="1"/>
     <w:lsdException w:name="Signature" w:semiHidden="1" w:unhideWhenUsed="1"/>
-    <w:lsdException w:name="Default Paragraph Font" w:semiHidden="1" w:uiPriority="1" w:unhideWhenUsed="1"/>
+    <w:lsdException w:name="Default Paragraph Font" w:uiPriority="1" w:semiHidden="1" w:unhideWhenUsed="1"/>
     <w:lsdException w:name="Body Text" w:semiHidden="1" w:unhideWhenUsed="1"/>
     <w:lsdException w:name="Body Text Indent" w:semiHidden="1" w:unhideWhenUsed="1"/>
     <w:lsdException w:name="List Continue" w:semiHidden="1" w:unhideWhenUsed="1"/>
@@ -995,8 +1810,8 @@
     <w:lsdException w:name="Subtle Reference" w:uiPriority="31" w:qFormat="1"/>
     <w:lsdException w:name="Intense Reference" w:uiPriority="32" w:qFormat="1"/>
     <w:lsdException w:name="Book Title" w:uiPriority="33" w:qFormat="1"/>
-    <w:lsdException w:name="Bibliography" w:semiHidden="1" w:uiPriority="37" w:unhideWhenUsed="1"/>
-    <w:lsdException w:name="TOC Heading" w:semiHidden="1" w:uiPriority="39" w:unhideWhenUsed="1" w:qFormat="1"/>
+    <w:lsdException w:name="Bibliography" w:uiPriority="37" w:semiHidden="1" w:unhideWhenUsed="1"/>
+    <w:lsdException w:name="TOC Heading" w:uiPriority="39" w:semiHidden="1" w:unhideWhenUsed="1" w:qFormat="1"/>
     <w:lsdException w:name="Plain Table 1" w:uiPriority="41"/>
     <w:lsdException w:name="Plain Table 2" w:uiPriority="42"/>
     <w:lsdException w:name="Plain Table 3" w:uiPriority="43"/>
@@ -1107,7 +1922,7 @@
     <w:lsdException w:name="Unresolved Mention" w:semiHidden="1" w:unhideWhenUsed="1"/>
     <w:lsdException w:name="Smart Link" w:semiHidden="1" w:unhideWhenUsed="1"/>
   </w:latentStyles>
-  <w:style w:type="paragraph" w:default="1" w:styleId="Normal">
+  <w:style w:type="paragraph" w:styleId="Normal" w:default="1">
     <w:name w:val="Normal"/>
     <w:qFormat/>
   </w:style>
@@ -1126,19 +1941,19 @@
       <w:outlineLvl w:val="0"/>
     </w:pPr>
     <w:rPr>
-      <w:rFonts w:asciiTheme="majorHAnsi" w:eastAsiaTheme="majorEastAsia" w:hAnsiTheme="majorHAnsi" w:cstheme="majorBidi"/>
+      <w:rFonts w:asciiTheme="majorHAnsi" w:hAnsiTheme="majorHAnsi" w:eastAsiaTheme="majorEastAsia" w:cstheme="majorBidi"/>
       <w:color w:val="2F5496" w:themeColor="accent1" w:themeShade="BF"/>
       <w:sz w:val="32"/>
       <w:szCs w:val="32"/>
     </w:rPr>
   </w:style>
-  <w:style w:type="character" w:default="1" w:styleId="DefaultParagraphFont">
+  <w:style w:type="character" w:styleId="DefaultParagraphFont" w:default="1">
     <w:name w:val="Default Paragraph Font"/>
     <w:uiPriority w:val="1"/>
     <w:semiHidden/>
     <w:unhideWhenUsed/>
   </w:style>
-  <w:style w:type="table" w:default="1" w:styleId="TableNormal">
+  <w:style w:type="table" w:styleId="TableNormal" w:default="1">
     <w:name w:val="Normal Table"/>
     <w:uiPriority w:val="99"/>
     <w:semiHidden/>
@@ -1153,7 +1968,7 @@
       </w:tblCellMar>
     </w:tblPr>
   </w:style>
-  <w:style w:type="numbering" w:default="1" w:styleId="NoList">
+  <w:style w:type="numbering" w:styleId="NoList" w:default="1">
     <w:name w:val="No List"/>
     <w:uiPriority w:val="99"/>
     <w:semiHidden/>
@@ -1171,21 +1986,21 @@
       <w:contextualSpacing/>
     </w:pPr>
     <w:rPr>
-      <w:rFonts w:asciiTheme="majorHAnsi" w:eastAsiaTheme="majorEastAsia" w:hAnsiTheme="majorHAnsi" w:cstheme="majorBidi"/>
+      <w:rFonts w:asciiTheme="majorHAnsi" w:hAnsiTheme="majorHAnsi" w:eastAsiaTheme="majorEastAsia" w:cstheme="majorBidi"/>
       <w:spacing w:val="-10"/>
       <w:kern w:val="28"/>
       <w:sz w:val="56"/>
       <w:szCs w:val="56"/>
     </w:rPr>
   </w:style>
-  <w:style w:type="character" w:customStyle="1" w:styleId="TitleChar">
+  <w:style w:type="character" w:styleId="TitleChar" w:customStyle="1">
     <w:name w:val="Title Char"/>
     <w:basedOn w:val="DefaultParagraphFont"/>
     <w:link w:val="Title"/>
     <w:uiPriority w:val="10"/>
     <w:rsid w:val="007B68E4"/>
     <w:rPr>
-      <w:rFonts w:asciiTheme="majorHAnsi" w:eastAsiaTheme="majorEastAsia" w:hAnsiTheme="majorHAnsi" w:cstheme="majorBidi"/>
+      <w:rFonts w:asciiTheme="majorHAnsi" w:hAnsiTheme="majorHAnsi" w:eastAsiaTheme="majorEastAsia" w:cstheme="majorBidi"/>
       <w:spacing w:val="-10"/>
       <w:kern w:val="28"/>
       <w:sz w:val="56"/>
@@ -1214,7 +2029,7 @@
       <w:szCs w:val="22"/>
     </w:rPr>
   </w:style>
-  <w:style w:type="character" w:customStyle="1" w:styleId="SubtitleChar">
+  <w:style w:type="character" w:styleId="SubtitleChar" w:customStyle="1">
     <w:name w:val="Subtitle Char"/>
     <w:basedOn w:val="DefaultParagraphFont"/>
     <w:link w:val="Subtitle"/>
@@ -1228,14 +2043,14 @@
       <w:szCs w:val="22"/>
     </w:rPr>
   </w:style>
-  <w:style w:type="character" w:customStyle="1" w:styleId="Heading1Char">
+  <w:style w:type="character" w:styleId="Heading1Char" w:customStyle="1">
     <w:name w:val="Heading 1 Char"/>
     <w:basedOn w:val="DefaultParagraphFont"/>
     <w:link w:val="Heading1"/>
     <w:uiPriority w:val="9"/>
     <w:rsid w:val="007B68E4"/>
     <w:rPr>
-      <w:rFonts w:asciiTheme="majorHAnsi" w:eastAsiaTheme="majorEastAsia" w:hAnsiTheme="majorHAnsi" w:cstheme="majorBidi"/>
+      <w:rFonts w:asciiTheme="majorHAnsi" w:hAnsiTheme="majorHAnsi" w:eastAsiaTheme="majorEastAsia" w:cstheme="majorBidi"/>
       <w:color w:val="2F5496" w:themeColor="accent1" w:themeShade="BF"/>
       <w:sz w:val="32"/>
       <w:szCs w:val="32"/>

</xml_diff>